<commit_message>
27 without adding to main file
</commit_message>
<xml_diff>
--- a/26.docx
+++ b/26.docx
@@ -20,16 +20,7 @@
           <w:sz w:val="30"/>
           <w:szCs w:val="30"/>
         </w:rPr>
-        <w:t xml:space="preserve">26. </w:t>
-      </w:r>
-      <w:r>
-        <w:rPr>
-          <w:b/>
-          <w:bCs/>
-          <w:sz w:val="30"/>
-          <w:szCs w:val="30"/>
-        </w:rPr>
-        <w:t>Оптимизирующий JIT Компилятор. Особенности MRE</w:t>
+        <w:t>26. Оптимизирующий JIT Компилятор. Особенности MRE</w:t>
       </w:r>
     </w:p>
     <w:p>
@@ -272,11 +263,7 @@
       </w:pPr>
       <w:r>
         <w:rPr/>
-        <w:t>Инкапсуляция —</w:t>
-      </w:r>
-      <w:r>
-        <w:rPr/>
-        <w:t xml:space="preserve"> реализация требований(правильное наблюдаемое состояние в течение всей жизни) определения объекта</w:t>
+        <w:t>Инкапсуляция — реализация требований(правильное наблюдаемое состояние в течение всей жизни) определения объекта</w:t>
       </w:r>
     </w:p>
     <w:p>
@@ -332,11 +319,7 @@
       </w:pPr>
       <w:r>
         <w:rPr/>
-        <w:t xml:space="preserve">Полиморфизм — </w:t>
-      </w:r>
-      <w:r>
-        <w:rPr/>
-        <w:t>возможность по одному символу имени в зависимости от контекста вызывать различную реализацию</w:t>
+        <w:t>Полиморфизм — возможность по одному символу имени в зависимости от контекста вызывать различную реализацию</w:t>
       </w:r>
     </w:p>
     <w:p>
@@ -650,6 +633,70 @@
       <w:r>
         <w:rPr/>
         <w:t>Оказывает доминирующее влияние на скорость работы системы</w:t>
+      </w:r>
+    </w:p>
+    <w:p>
+      <w:pPr>
+        <w:pStyle w:val="Normal"/>
+        <w:rPr/>
+      </w:pPr>
+      <w:r>
+        <w:rPr/>
+      </w:r>
+    </w:p>
+    <w:p>
+      <w:pPr>
+        <w:pStyle w:val="Normal"/>
+        <w:rPr/>
+      </w:pPr>
+      <w:r>
+        <w:rPr/>
+        <w:drawing>
+          <wp:anchor behindDoc="0" distT="0" distB="0" distL="0" distR="0" simplePos="0" locked="0" layoutInCell="1" allowOverlap="1" relativeHeight="2">
+            <wp:simplePos x="0" y="0"/>
+            <wp:positionH relativeFrom="column">
+              <wp:align>center</wp:align>
+            </wp:positionH>
+            <wp:positionV relativeFrom="paragraph">
+              <wp:posOffset>635</wp:posOffset>
+            </wp:positionV>
+            <wp:extent cx="4965700" cy="3738880"/>
+            <wp:effectExtent l="0" t="0" r="0" b="0"/>
+            <wp:wrapTopAndBottom/>
+            <wp:docPr id="1" name="Изображение2" descr=""/>
+            <wp:cNvGraphicFramePr>
+              <a:graphicFrameLocks xmlns:a="http://schemas.openxmlformats.org/drawingml/2006/main" noChangeAspect="1"/>
+            </wp:cNvGraphicFramePr>
+            <a:graphic xmlns:a="http://schemas.openxmlformats.org/drawingml/2006/main">
+              <a:graphicData uri="http://schemas.openxmlformats.org/drawingml/2006/picture">
+                <pic:pic xmlns:pic="http://schemas.openxmlformats.org/drawingml/2006/picture">
+                  <pic:nvPicPr>
+                    <pic:cNvPr id="1" name="Изображение2" descr=""/>
+                    <pic:cNvPicPr>
+                      <a:picLocks noChangeAspect="1" noChangeArrowheads="1"/>
+                    </pic:cNvPicPr>
+                  </pic:nvPicPr>
+                  <pic:blipFill>
+                    <a:blip r:embed="rId2"/>
+                    <a:srcRect l="25813" t="11975" r="28906" b="7202"/>
+                    <a:stretch>
+                      <a:fillRect/>
+                    </a:stretch>
+                  </pic:blipFill>
+                  <pic:spPr bwMode="auto">
+                    <a:xfrm>
+                      <a:off x="0" y="0"/>
+                      <a:ext cx="4965700" cy="3738880"/>
+                    </a:xfrm>
+                    <a:prstGeom prst="rect">
+                      <a:avLst/>
+                    </a:prstGeom>
+                  </pic:spPr>
+                </pic:pic>
+              </a:graphicData>
+            </a:graphic>
+          </wp:anchor>
+        </w:drawing>
       </w:r>
     </w:p>
     <w:sectPr>
@@ -1245,15 +1292,12 @@
     <w:rPrDefault>
       <w:rPr>
         <w:rFonts w:ascii="Liberation Serif" w:hAnsi="Liberation Serif" w:eastAsia="Noto Sans CJK SC Regular" w:cs="FreeSans"/>
-        <w:sz w:val="24"/>
         <w:szCs w:val="24"/>
         <w:lang w:val="ru-RU" w:eastAsia="zh-CN" w:bidi="hi-IN"/>
       </w:rPr>
     </w:rPrDefault>
     <w:pPrDefault>
-      <w:pPr>
-        <w:widowControl/>
-      </w:pPr>
+      <w:pPr/>
     </w:pPrDefault>
   </w:docDefaults>
   <w:style w:type="paragraph" w:styleId="Normal">
@@ -1261,10 +1305,12 @@
     <w:qFormat/>
     <w:pPr>
       <w:widowControl/>
+      <w:bidi w:val="0"/>
+      <w:jc w:val="left"/>
     </w:pPr>
     <w:rPr>
       <w:rFonts w:ascii="Liberation Serif" w:hAnsi="Liberation Serif" w:eastAsia="Noto Sans CJK SC Regular" w:cs="FreeSans"/>
-      <w:color w:val="auto"/>
+      <w:color w:val="00000A"/>
       <w:sz w:val="24"/>
       <w:szCs w:val="24"/>
       <w:lang w:val="ru-RU" w:eastAsia="zh-CN" w:bidi="hi-IN"/>
@@ -1275,6 +1321,195 @@
     <w:qFormat/>
     <w:rPr>
       <w:rFonts w:ascii="OpenSymbol" w:hAnsi="OpenSymbol" w:eastAsia="OpenSymbol" w:cs="OpenSymbol"/>
+    </w:rPr>
+  </w:style>
+  <w:style w:type="character" w:styleId="ListLabel1">
+    <w:name w:val="ListLabel 1"/>
+    <w:qFormat/>
+    <w:rPr>
+      <w:rFonts w:cs="OpenSymbol"/>
+    </w:rPr>
+  </w:style>
+  <w:style w:type="character" w:styleId="ListLabel2">
+    <w:name w:val="ListLabel 2"/>
+    <w:qFormat/>
+    <w:rPr>
+      <w:rFonts w:cs="OpenSymbol"/>
+    </w:rPr>
+  </w:style>
+  <w:style w:type="character" w:styleId="ListLabel3">
+    <w:name w:val="ListLabel 3"/>
+    <w:qFormat/>
+    <w:rPr>
+      <w:rFonts w:cs="OpenSymbol"/>
+    </w:rPr>
+  </w:style>
+  <w:style w:type="character" w:styleId="ListLabel4">
+    <w:name w:val="ListLabel 4"/>
+    <w:qFormat/>
+    <w:rPr>
+      <w:rFonts w:cs="OpenSymbol"/>
+    </w:rPr>
+  </w:style>
+  <w:style w:type="character" w:styleId="ListLabel5">
+    <w:name w:val="ListLabel 5"/>
+    <w:qFormat/>
+    <w:rPr>
+      <w:rFonts w:cs="OpenSymbol"/>
+    </w:rPr>
+  </w:style>
+  <w:style w:type="character" w:styleId="ListLabel6">
+    <w:name w:val="ListLabel 6"/>
+    <w:qFormat/>
+    <w:rPr>
+      <w:rFonts w:cs="OpenSymbol"/>
+    </w:rPr>
+  </w:style>
+  <w:style w:type="character" w:styleId="ListLabel7">
+    <w:name w:val="ListLabel 7"/>
+    <w:qFormat/>
+    <w:rPr>
+      <w:rFonts w:cs="OpenSymbol"/>
+    </w:rPr>
+  </w:style>
+  <w:style w:type="character" w:styleId="ListLabel8">
+    <w:name w:val="ListLabel 8"/>
+    <w:qFormat/>
+    <w:rPr>
+      <w:rFonts w:cs="OpenSymbol"/>
+    </w:rPr>
+  </w:style>
+  <w:style w:type="character" w:styleId="ListLabel9">
+    <w:name w:val="ListLabel 9"/>
+    <w:qFormat/>
+    <w:rPr>
+      <w:rFonts w:cs="OpenSymbol"/>
+    </w:rPr>
+  </w:style>
+  <w:style w:type="character" w:styleId="ListLabel10">
+    <w:name w:val="ListLabel 10"/>
+    <w:qFormat/>
+    <w:rPr>
+      <w:rFonts w:cs="OpenSymbol"/>
+    </w:rPr>
+  </w:style>
+  <w:style w:type="character" w:styleId="ListLabel11">
+    <w:name w:val="ListLabel 11"/>
+    <w:qFormat/>
+    <w:rPr>
+      <w:rFonts w:cs="OpenSymbol"/>
+    </w:rPr>
+  </w:style>
+  <w:style w:type="character" w:styleId="ListLabel12">
+    <w:name w:val="ListLabel 12"/>
+    <w:qFormat/>
+    <w:rPr>
+      <w:rFonts w:cs="OpenSymbol"/>
+    </w:rPr>
+  </w:style>
+  <w:style w:type="character" w:styleId="ListLabel13">
+    <w:name w:val="ListLabel 13"/>
+    <w:qFormat/>
+    <w:rPr>
+      <w:rFonts w:cs="OpenSymbol"/>
+    </w:rPr>
+  </w:style>
+  <w:style w:type="character" w:styleId="ListLabel14">
+    <w:name w:val="ListLabel 14"/>
+    <w:qFormat/>
+    <w:rPr>
+      <w:rFonts w:cs="OpenSymbol"/>
+    </w:rPr>
+  </w:style>
+  <w:style w:type="character" w:styleId="ListLabel15">
+    <w:name w:val="ListLabel 15"/>
+    <w:qFormat/>
+    <w:rPr>
+      <w:rFonts w:cs="OpenSymbol"/>
+    </w:rPr>
+  </w:style>
+  <w:style w:type="character" w:styleId="ListLabel16">
+    <w:name w:val="ListLabel 16"/>
+    <w:qFormat/>
+    <w:rPr>
+      <w:rFonts w:cs="OpenSymbol"/>
+    </w:rPr>
+  </w:style>
+  <w:style w:type="character" w:styleId="ListLabel17">
+    <w:name w:val="ListLabel 17"/>
+    <w:qFormat/>
+    <w:rPr>
+      <w:rFonts w:cs="OpenSymbol"/>
+    </w:rPr>
+  </w:style>
+  <w:style w:type="character" w:styleId="ListLabel18">
+    <w:name w:val="ListLabel 18"/>
+    <w:qFormat/>
+    <w:rPr>
+      <w:rFonts w:cs="OpenSymbol"/>
+    </w:rPr>
+  </w:style>
+  <w:style w:type="character" w:styleId="ListLabel19">
+    <w:name w:val="ListLabel 19"/>
+    <w:qFormat/>
+    <w:rPr>
+      <w:rFonts w:cs="OpenSymbol"/>
+    </w:rPr>
+  </w:style>
+  <w:style w:type="character" w:styleId="ListLabel20">
+    <w:name w:val="ListLabel 20"/>
+    <w:qFormat/>
+    <w:rPr>
+      <w:rFonts w:cs="OpenSymbol"/>
+    </w:rPr>
+  </w:style>
+  <w:style w:type="character" w:styleId="ListLabel21">
+    <w:name w:val="ListLabel 21"/>
+    <w:qFormat/>
+    <w:rPr>
+      <w:rFonts w:cs="OpenSymbol"/>
+    </w:rPr>
+  </w:style>
+  <w:style w:type="character" w:styleId="ListLabel22">
+    <w:name w:val="ListLabel 22"/>
+    <w:qFormat/>
+    <w:rPr>
+      <w:rFonts w:cs="OpenSymbol"/>
+    </w:rPr>
+  </w:style>
+  <w:style w:type="character" w:styleId="ListLabel23">
+    <w:name w:val="ListLabel 23"/>
+    <w:qFormat/>
+    <w:rPr>
+      <w:rFonts w:cs="OpenSymbol"/>
+    </w:rPr>
+  </w:style>
+  <w:style w:type="character" w:styleId="ListLabel24">
+    <w:name w:val="ListLabel 24"/>
+    <w:qFormat/>
+    <w:rPr>
+      <w:rFonts w:cs="OpenSymbol"/>
+    </w:rPr>
+  </w:style>
+  <w:style w:type="character" w:styleId="ListLabel25">
+    <w:name w:val="ListLabel 25"/>
+    <w:qFormat/>
+    <w:rPr>
+      <w:rFonts w:cs="OpenSymbol"/>
+    </w:rPr>
+  </w:style>
+  <w:style w:type="character" w:styleId="ListLabel26">
+    <w:name w:val="ListLabel 26"/>
+    <w:qFormat/>
+    <w:rPr>
+      <w:rFonts w:cs="OpenSymbol"/>
+    </w:rPr>
+  </w:style>
+  <w:style w:type="character" w:styleId="ListLabel27">
+    <w:name w:val="ListLabel 27"/>
+    <w:qFormat/>
+    <w:rPr>
+      <w:rFonts w:cs="OpenSymbol"/>
     </w:rPr>
   </w:style>
   <w:style w:type="paragraph" w:styleId="Style15">
@@ -2170,7 +2405,7 @@
     </w:pPr>
     <w:rPr>
       <w:rFonts w:ascii="Liberation Serif" w:hAnsi="Liberation Serif" w:eastAsia="DejaVu Sans" w:cs="Liberation Sans"/>
-      <w:color w:val="auto"/>
+      <w:color w:val="00000A"/>
       <w:sz w:val="24"/>
       <w:szCs w:val="24"/>
       <w:lang w:val="ru-RU" w:eastAsia="zh-CN" w:bidi="hi-IN"/>
@@ -2704,7 +2939,7 @@
     </w:pPr>
     <w:rPr>
       <w:rFonts w:ascii="Liberation Serif" w:hAnsi="Liberation Serif" w:eastAsia="DejaVu Sans" w:cs="Liberation Sans"/>
-      <w:color w:val="auto"/>
+      <w:color w:val="00000A"/>
       <w:sz w:val="24"/>
       <w:szCs w:val="24"/>
       <w:lang w:val="ru-RU" w:eastAsia="zh-CN" w:bidi="hi-IN"/>
@@ -3535,7 +3770,7 @@
     </w:pPr>
     <w:rPr>
       <w:rFonts w:ascii="Liberation Serif" w:hAnsi="Liberation Serif" w:eastAsia="DejaVu Sans" w:cs="Liberation Sans"/>
-      <w:color w:val="auto"/>
+      <w:color w:val="00000A"/>
       <w:sz w:val="24"/>
       <w:szCs w:val="24"/>
       <w:lang w:val="ru-RU" w:eastAsia="zh-CN" w:bidi="hi-IN"/>
@@ -3551,7 +3786,7 @@
     </w:pPr>
     <w:rPr>
       <w:rFonts w:ascii="Liberation Serif" w:hAnsi="Liberation Serif" w:eastAsia="DejaVu Sans" w:cs="Liberation Sans"/>
-      <w:color w:val="auto"/>
+      <w:color w:val="00000A"/>
       <w:sz w:val="24"/>
       <w:szCs w:val="24"/>
       <w:lang w:val="ru-RU" w:eastAsia="zh-CN" w:bidi="hi-IN"/>

</xml_diff>